<commit_message>
modified resume and experience
</commit_message>
<xml_diff>
--- a/public/resume/resume-mark-anthony-vivar.docx
+++ b/public/resume/resume-mark-anthony-vivar.docx
@@ -1403,7 +1403,10 @@
         <w:spacing w:after="0"/>
       </w:pPr>
       <w:r>
-        <w:t>Implemented dynamic date filtering and business metric comparisons</w:t>
+        <w:t>Implemented dynamic</w:t>
+      </w:r>
+      <w:r>
+        <w:t xml:space="preserve"> filtering and business metric comparisons</w:t>
       </w:r>
     </w:p>
     <w:p>
@@ -1609,8 +1612,6 @@
       <w:r>
         <w:t>Typecript</w:t>
       </w:r>
-      <w:bookmarkStart w:id="0" w:name="_GoBack"/>
-      <w:bookmarkEnd w:id="0"/>
     </w:p>
     <w:p>
       <w:pPr>
@@ -1665,8 +1666,68 @@
         <w:spacing w:after="0"/>
       </w:pPr>
       <w:r>
+        <w:t>Snowflake</w:t>
+      </w:r>
+    </w:p>
+    <w:p>
+      <w:pPr>
+        <w:pStyle w:val="ListParagraph"/>
+        <w:numPr>
+          <w:ilvl w:val="0"/>
+          <w:numId w:val="6"/>
+        </w:numPr>
+        <w:tabs>
+          <w:tab w:val="left" w:pos="2835"/>
+          <w:tab w:val="left" w:pos="3261"/>
+        </w:tabs>
+        <w:spacing w:after="0"/>
+      </w:pPr>
+      <w:r>
         <w:t>Amazon Web Services</w:t>
       </w:r>
+      <w:r>
+        <w:t xml:space="preserve"> such as </w:t>
+      </w:r>
+      <w:proofErr w:type="spellStart"/>
+      <w:r>
+        <w:t>Lamda</w:t>
+      </w:r>
+      <w:proofErr w:type="spellEnd"/>
+      <w:r>
+        <w:t xml:space="preserve">, </w:t>
+      </w:r>
+      <w:proofErr w:type="spellStart"/>
+      <w:r>
+        <w:t>Api</w:t>
+      </w:r>
+      <w:proofErr w:type="spellEnd"/>
+      <w:r>
+        <w:t xml:space="preserve"> Gateway, Cloud Watch, </w:t>
+      </w:r>
+      <w:proofErr w:type="spellStart"/>
+      <w:r>
+        <w:t>DynamoDB</w:t>
+      </w:r>
+      <w:proofErr w:type="spellEnd"/>
+      <w:r>
+        <w:t xml:space="preserve">, </w:t>
+      </w:r>
+      <w:proofErr w:type="spellStart"/>
+      <w:r>
+        <w:t>Cognito</w:t>
+      </w:r>
+      <w:proofErr w:type="spellEnd"/>
+      <w:r>
+        <w:t xml:space="preserve">, </w:t>
+      </w:r>
+      <w:proofErr w:type="spellStart"/>
+      <w:r>
+        <w:t>Iam</w:t>
+      </w:r>
+      <w:proofErr w:type="spellEnd"/>
+      <w:r>
+        <w:t>, System Manager, Stack, Amplify</w:t>
+      </w:r>
     </w:p>
     <w:p>
       <w:pPr>
@@ -2046,6 +2107,7 @@
       </w:pPr>
       <w:proofErr w:type="spellStart"/>
       <w:r>
+        <w:lastRenderedPageBreak/>
         <w:t>Vue</w:t>
       </w:r>
       <w:proofErr w:type="spellEnd"/>
@@ -2090,7 +2152,6 @@
       </w:pPr>
       <w:proofErr w:type="spellStart"/>
       <w:r>
-        <w:lastRenderedPageBreak/>
         <w:t>Nuxt</w:t>
       </w:r>
       <w:proofErr w:type="spellEnd"/>
@@ -2680,7 +2741,10 @@
         <w:spacing w:after="0"/>
       </w:pPr>
       <w:r>
-        <w:t>Demonstrated respect, friendliness and willingness to help wherever</w:t>
+        <w:t xml:space="preserve">Demonstrated respect, friendliness </w:t>
+      </w:r>
+      <w:r>
+        <w:t>and willingness to help whenever</w:t>
       </w:r>
     </w:p>
     <w:p>
@@ -2978,7 +3042,6 @@
         <w:rPr>
           <w:sz w:val="28"/>
         </w:rPr>
-        <w:lastRenderedPageBreak/>
         <w:t xml:space="preserve">CLIENT </w:t>
       </w:r>
       <w:r>
@@ -3824,7 +3887,6 @@
         <w:ind w:left="2835" w:hanging="2835"/>
       </w:pPr>
       <w:r>
-        <w:lastRenderedPageBreak/>
         <w:t>QR Code Scanner App</w:t>
       </w:r>
       <w:r>
@@ -4537,6 +4599,7 @@
         <w:spacing w:after="0"/>
       </w:pPr>
       <w:r>
+        <w:lastRenderedPageBreak/>
         <w:t>SDO Director can see the all the reports of all organizations</w:t>
       </w:r>
     </w:p>
@@ -4553,7 +4616,6 @@
         <w:spacing w:after="0"/>
       </w:pPr>
       <w:r>
-        <w:lastRenderedPageBreak/>
         <w:t xml:space="preserve">Once approved by all </w:t>
       </w:r>
       <w:proofErr w:type="spellStart"/>
@@ -5170,6 +5232,7 @@
         <w:rPr>
           <w:szCs w:val="20"/>
         </w:rPr>
+        <w:lastRenderedPageBreak/>
         <w:t>Can play 2 players</w:t>
       </w:r>
     </w:p>
@@ -5189,7 +5252,6 @@
         <w:rPr>
           <w:szCs w:val="20"/>
         </w:rPr>
-        <w:lastRenderedPageBreak/>
         <w:t>Can reset the game from start</w:t>
       </w:r>
     </w:p>
@@ -6027,7 +6089,6 @@
           <w:b/>
           <w:szCs w:val="20"/>
         </w:rPr>
-        <w:lastRenderedPageBreak/>
         <w:t>Tech Stack</w:t>
       </w:r>
     </w:p>
@@ -8051,25 +8112,6 @@
     </w:p>
     <w:p>
       <w:pPr>
-        <w:pStyle w:val="ListParagraph"/>
-        <w:numPr>
-          <w:ilvl w:val="0"/>
-          <w:numId w:val="19"/>
-        </w:numPr>
-        <w:spacing w:after="0"/>
-        <w:rPr>
-          <w:szCs w:val="20"/>
-        </w:rPr>
-      </w:pPr>
-      <w:r>
-        <w:rPr>
-          <w:szCs w:val="20"/>
-        </w:rPr>
-        <w:t>Scaling image using some built-in methods/functions</w:t>
-      </w:r>
-    </w:p>
-    <w:p>
-      <w:pPr>
         <w:spacing w:after="0"/>
         <w:rPr>
           <w:szCs w:val="20"/>
@@ -8712,7 +8754,634 @@
           <w:b/>
           <w:szCs w:val="20"/>
         </w:rPr>
+        <w:t>Tech Stack</w:t>
+      </w:r>
+    </w:p>
+    <w:p>
+      <w:pPr>
+        <w:pStyle w:val="ListParagraph"/>
+        <w:numPr>
+          <w:ilvl w:val="0"/>
+          <w:numId w:val="14"/>
+        </w:numPr>
+        <w:spacing w:after="0"/>
+        <w:rPr>
+          <w:szCs w:val="20"/>
+        </w:rPr>
+      </w:pPr>
+      <w:r>
+        <w:rPr>
+          <w:szCs w:val="20"/>
+        </w:rPr>
         <w:lastRenderedPageBreak/>
+        <w:t>Native PHP</w:t>
+      </w:r>
+    </w:p>
+    <w:p>
+      <w:pPr>
+        <w:pStyle w:val="ListParagraph"/>
+        <w:numPr>
+          <w:ilvl w:val="0"/>
+          <w:numId w:val="14"/>
+        </w:numPr>
+        <w:spacing w:after="0"/>
+        <w:rPr>
+          <w:szCs w:val="20"/>
+        </w:rPr>
+      </w:pPr>
+      <w:proofErr w:type="spellStart"/>
+      <w:r>
+        <w:rPr>
+          <w:szCs w:val="20"/>
+        </w:rPr>
+        <w:t>Javascript</w:t>
+      </w:r>
+      <w:proofErr w:type="spellEnd"/>
+    </w:p>
+    <w:p>
+      <w:pPr>
+        <w:pStyle w:val="ListParagraph"/>
+        <w:numPr>
+          <w:ilvl w:val="0"/>
+          <w:numId w:val="14"/>
+        </w:numPr>
+        <w:spacing w:after="0"/>
+        <w:rPr>
+          <w:szCs w:val="20"/>
+        </w:rPr>
+      </w:pPr>
+      <w:r>
+        <w:rPr>
+          <w:szCs w:val="20"/>
+        </w:rPr>
+        <w:t>Tailwind CSS</w:t>
+      </w:r>
+    </w:p>
+    <w:p>
+      <w:pPr>
+        <w:pStyle w:val="ListParagraph"/>
+        <w:numPr>
+          <w:ilvl w:val="0"/>
+          <w:numId w:val="14"/>
+        </w:numPr>
+        <w:spacing w:after="0"/>
+        <w:rPr>
+          <w:szCs w:val="20"/>
+        </w:rPr>
+      </w:pPr>
+      <w:r>
+        <w:rPr>
+          <w:szCs w:val="20"/>
+        </w:rPr>
+        <w:t>SQLite</w:t>
+      </w:r>
+      <w:r>
+        <w:rPr>
+          <w:szCs w:val="20"/>
+        </w:rPr>
+        <w:tab/>
+      </w:r>
+    </w:p>
+    <w:p>
+      <w:pPr>
+        <w:spacing w:after="0"/>
+        <w:ind w:left="3240"/>
+        <w:rPr>
+          <w:szCs w:val="20"/>
+        </w:rPr>
+      </w:pPr>
+    </w:p>
+    <w:p>
+      <w:pPr>
+        <w:spacing w:after="0"/>
+        <w:ind w:left="3240"/>
+        <w:rPr>
+          <w:szCs w:val="20"/>
+        </w:rPr>
+      </w:pPr>
+    </w:p>
+    <w:p>
+      <w:pPr>
+        <w:spacing w:after="0"/>
+        <w:ind w:left="2880" w:hanging="2880"/>
+        <w:rPr>
+          <w:szCs w:val="20"/>
+        </w:rPr>
+      </w:pPr>
+      <w:proofErr w:type="spellStart"/>
+      <w:r>
+        <w:rPr>
+          <w:szCs w:val="20"/>
+        </w:rPr>
+        <w:t>EscapeEase</w:t>
+      </w:r>
+      <w:proofErr w:type="spellEnd"/>
+      <w:r>
+        <w:rPr>
+          <w:szCs w:val="20"/>
+        </w:rPr>
+        <w:tab/>
+      </w:r>
+      <w:r>
+        <w:t>A fully-featured travel agency website designed to provide users with a seamless experience in booking tours, managing their profiles, and interacting with the admin. The app includes dynamic content, secure user authentication, and a variety of functionalities such as payment processing, reviews, and messaging.</w:t>
+      </w:r>
+    </w:p>
+    <w:p>
+      <w:pPr>
+        <w:spacing w:after="0"/>
+        <w:rPr>
+          <w:szCs w:val="20"/>
+        </w:rPr>
+      </w:pPr>
+    </w:p>
+    <w:p>
+      <w:pPr>
+        <w:spacing w:after="0"/>
+        <w:ind w:left="2160" w:firstLine="720"/>
+        <w:rPr>
+          <w:b/>
+          <w:szCs w:val="20"/>
+        </w:rPr>
+      </w:pPr>
+      <w:r>
+        <w:rPr>
+          <w:b/>
+          <w:szCs w:val="20"/>
+        </w:rPr>
+        <w:t>Features</w:t>
+      </w:r>
+      <w:r>
+        <w:rPr>
+          <w:b/>
+          <w:szCs w:val="20"/>
+        </w:rPr>
+        <w:tab/>
+      </w:r>
+    </w:p>
+    <w:p>
+      <w:pPr>
+        <w:pStyle w:val="ListParagraph"/>
+        <w:numPr>
+          <w:ilvl w:val="0"/>
+          <w:numId w:val="19"/>
+        </w:numPr>
+        <w:spacing w:after="0"/>
+        <w:rPr>
+          <w:szCs w:val="20"/>
+        </w:rPr>
+      </w:pPr>
+      <w:r>
+        <w:rPr>
+          <w:szCs w:val="20"/>
+        </w:rPr>
+        <w:t>A lot of sections made for dynamic content</w:t>
+      </w:r>
+    </w:p>
+    <w:p>
+      <w:pPr>
+        <w:pStyle w:val="ListParagraph"/>
+        <w:numPr>
+          <w:ilvl w:val="0"/>
+          <w:numId w:val="19"/>
+        </w:numPr>
+        <w:spacing w:after="0"/>
+        <w:rPr>
+          <w:szCs w:val="20"/>
+        </w:rPr>
+      </w:pPr>
+      <w:r>
+        <w:rPr>
+          <w:szCs w:val="20"/>
+        </w:rPr>
+        <w:t xml:space="preserve">Login </w:t>
+      </w:r>
+    </w:p>
+    <w:p>
+      <w:pPr>
+        <w:pStyle w:val="ListParagraph"/>
+        <w:numPr>
+          <w:ilvl w:val="0"/>
+          <w:numId w:val="19"/>
+        </w:numPr>
+        <w:spacing w:after="0"/>
+        <w:rPr>
+          <w:szCs w:val="20"/>
+        </w:rPr>
+      </w:pPr>
+      <w:r>
+        <w:rPr>
+          <w:szCs w:val="20"/>
+        </w:rPr>
+        <w:t>Logout</w:t>
+      </w:r>
+    </w:p>
+    <w:p>
+      <w:pPr>
+        <w:pStyle w:val="ListParagraph"/>
+        <w:numPr>
+          <w:ilvl w:val="0"/>
+          <w:numId w:val="19"/>
+        </w:numPr>
+        <w:spacing w:after="0"/>
+        <w:rPr>
+          <w:szCs w:val="20"/>
+        </w:rPr>
+      </w:pPr>
+      <w:r>
+        <w:rPr>
+          <w:szCs w:val="20"/>
+        </w:rPr>
+        <w:t>Registration</w:t>
+      </w:r>
+    </w:p>
+    <w:p>
+      <w:pPr>
+        <w:pStyle w:val="ListParagraph"/>
+        <w:numPr>
+          <w:ilvl w:val="0"/>
+          <w:numId w:val="19"/>
+        </w:numPr>
+        <w:spacing w:after="0"/>
+        <w:rPr>
+          <w:szCs w:val="20"/>
+        </w:rPr>
+      </w:pPr>
+      <w:r>
+        <w:rPr>
+          <w:szCs w:val="20"/>
+        </w:rPr>
+        <w:t>Forget Password</w:t>
+      </w:r>
+    </w:p>
+    <w:p>
+      <w:pPr>
+        <w:pStyle w:val="ListParagraph"/>
+        <w:numPr>
+          <w:ilvl w:val="0"/>
+          <w:numId w:val="19"/>
+        </w:numPr>
+        <w:spacing w:after="0"/>
+        <w:rPr>
+          <w:szCs w:val="20"/>
+        </w:rPr>
+      </w:pPr>
+      <w:r>
+        <w:rPr>
+          <w:szCs w:val="20"/>
+        </w:rPr>
+        <w:t>Email Verification</w:t>
+      </w:r>
+    </w:p>
+    <w:p>
+      <w:pPr>
+        <w:pStyle w:val="ListParagraph"/>
+        <w:numPr>
+          <w:ilvl w:val="0"/>
+          <w:numId w:val="19"/>
+        </w:numPr>
+        <w:spacing w:after="0"/>
+        <w:rPr>
+          <w:szCs w:val="20"/>
+        </w:rPr>
+      </w:pPr>
+      <w:r>
+        <w:rPr>
+          <w:szCs w:val="20"/>
+        </w:rPr>
+        <w:t>Simple Dashboard of Authenticated User</w:t>
+      </w:r>
+    </w:p>
+    <w:p>
+      <w:pPr>
+        <w:pStyle w:val="ListParagraph"/>
+        <w:numPr>
+          <w:ilvl w:val="0"/>
+          <w:numId w:val="19"/>
+        </w:numPr>
+        <w:spacing w:after="0"/>
+        <w:rPr>
+          <w:szCs w:val="20"/>
+        </w:rPr>
+      </w:pPr>
+      <w:r>
+        <w:rPr>
+          <w:szCs w:val="20"/>
+        </w:rPr>
+        <w:t>User Can See the Bookings, Messages and Reviews</w:t>
+      </w:r>
+    </w:p>
+    <w:p>
+      <w:pPr>
+        <w:pStyle w:val="ListParagraph"/>
+        <w:numPr>
+          <w:ilvl w:val="0"/>
+          <w:numId w:val="19"/>
+        </w:numPr>
+        <w:spacing w:after="0"/>
+        <w:rPr>
+          <w:szCs w:val="20"/>
+        </w:rPr>
+      </w:pPr>
+      <w:r>
+        <w:rPr>
+          <w:szCs w:val="20"/>
+        </w:rPr>
+        <w:t>User Can Message the Admin</w:t>
+      </w:r>
+    </w:p>
+    <w:p>
+      <w:pPr>
+        <w:pStyle w:val="ListParagraph"/>
+        <w:numPr>
+          <w:ilvl w:val="0"/>
+          <w:numId w:val="19"/>
+        </w:numPr>
+        <w:spacing w:after="0"/>
+        <w:rPr>
+          <w:szCs w:val="20"/>
+        </w:rPr>
+      </w:pPr>
+      <w:r>
+        <w:rPr>
+          <w:szCs w:val="20"/>
+        </w:rPr>
+        <w:t xml:space="preserve">User Can Update </w:t>
+      </w:r>
+      <w:proofErr w:type="spellStart"/>
+      <w:r>
+        <w:rPr>
+          <w:szCs w:val="20"/>
+        </w:rPr>
+        <w:t>His/Her</w:t>
+      </w:r>
+      <w:proofErr w:type="spellEnd"/>
+      <w:r>
+        <w:rPr>
+          <w:szCs w:val="20"/>
+        </w:rPr>
+        <w:t xml:space="preserve"> Profile</w:t>
+      </w:r>
+    </w:p>
+    <w:p>
+      <w:pPr>
+        <w:pStyle w:val="ListParagraph"/>
+        <w:numPr>
+          <w:ilvl w:val="0"/>
+          <w:numId w:val="19"/>
+        </w:numPr>
+        <w:spacing w:after="0"/>
+        <w:rPr>
+          <w:szCs w:val="20"/>
+        </w:rPr>
+      </w:pPr>
+      <w:r>
+        <w:rPr>
+          <w:szCs w:val="20"/>
+        </w:rPr>
+        <w:t xml:space="preserve">User Can Change </w:t>
+      </w:r>
+      <w:proofErr w:type="spellStart"/>
+      <w:r>
+        <w:rPr>
+          <w:szCs w:val="20"/>
+        </w:rPr>
+        <w:t>His/Her</w:t>
+      </w:r>
+      <w:proofErr w:type="spellEnd"/>
+      <w:r>
+        <w:rPr>
+          <w:szCs w:val="20"/>
+        </w:rPr>
+        <w:t xml:space="preserve"> Password</w:t>
+      </w:r>
+    </w:p>
+    <w:p>
+      <w:pPr>
+        <w:pStyle w:val="ListParagraph"/>
+        <w:numPr>
+          <w:ilvl w:val="0"/>
+          <w:numId w:val="19"/>
+        </w:numPr>
+        <w:spacing w:after="0"/>
+        <w:rPr>
+          <w:szCs w:val="20"/>
+        </w:rPr>
+      </w:pPr>
+      <w:r>
+        <w:rPr>
+          <w:szCs w:val="20"/>
+        </w:rPr>
+        <w:t>User Can Make Rate and Review for Package</w:t>
+      </w:r>
+    </w:p>
+    <w:p>
+      <w:pPr>
+        <w:pStyle w:val="ListParagraph"/>
+        <w:numPr>
+          <w:ilvl w:val="0"/>
+          <w:numId w:val="19"/>
+        </w:numPr>
+        <w:spacing w:after="0"/>
+        <w:rPr>
+          <w:szCs w:val="20"/>
+        </w:rPr>
+      </w:pPr>
+      <w:r>
+        <w:rPr>
+          <w:szCs w:val="20"/>
+        </w:rPr>
+        <w:t>User Can Book for Tours</w:t>
+      </w:r>
+    </w:p>
+    <w:p>
+      <w:pPr>
+        <w:pStyle w:val="ListParagraph"/>
+        <w:numPr>
+          <w:ilvl w:val="0"/>
+          <w:numId w:val="19"/>
+        </w:numPr>
+        <w:spacing w:after="0"/>
+        <w:rPr>
+          <w:szCs w:val="20"/>
+        </w:rPr>
+      </w:pPr>
+      <w:r>
+        <w:rPr>
+          <w:szCs w:val="20"/>
+        </w:rPr>
+        <w:t>User Can Subscribe for Newsletter</w:t>
+      </w:r>
+    </w:p>
+    <w:p>
+      <w:pPr>
+        <w:pStyle w:val="ListParagraph"/>
+        <w:numPr>
+          <w:ilvl w:val="0"/>
+          <w:numId w:val="19"/>
+        </w:numPr>
+        <w:spacing w:after="0"/>
+        <w:rPr>
+          <w:szCs w:val="20"/>
+        </w:rPr>
+      </w:pPr>
+      <w:r>
+        <w:rPr>
+          <w:szCs w:val="20"/>
+        </w:rPr>
+        <w:t>Pagination</w:t>
+      </w:r>
+    </w:p>
+    <w:p>
+      <w:pPr>
+        <w:pStyle w:val="ListParagraph"/>
+        <w:numPr>
+          <w:ilvl w:val="0"/>
+          <w:numId w:val="19"/>
+        </w:numPr>
+        <w:spacing w:after="0"/>
+        <w:rPr>
+          <w:szCs w:val="20"/>
+        </w:rPr>
+      </w:pPr>
+      <w:r>
+        <w:rPr>
+          <w:szCs w:val="20"/>
+        </w:rPr>
+        <w:t>Filtering</w:t>
+      </w:r>
+    </w:p>
+    <w:p>
+      <w:pPr>
+        <w:pStyle w:val="ListParagraph"/>
+        <w:numPr>
+          <w:ilvl w:val="0"/>
+          <w:numId w:val="19"/>
+        </w:numPr>
+        <w:spacing w:after="0"/>
+        <w:rPr>
+          <w:szCs w:val="20"/>
+        </w:rPr>
+      </w:pPr>
+      <w:r>
+        <w:rPr>
+          <w:szCs w:val="20"/>
+        </w:rPr>
+        <w:t>Search Packages</w:t>
+      </w:r>
+    </w:p>
+    <w:p>
+      <w:pPr>
+        <w:pStyle w:val="ListParagraph"/>
+        <w:numPr>
+          <w:ilvl w:val="0"/>
+          <w:numId w:val="19"/>
+        </w:numPr>
+        <w:spacing w:after="0"/>
+        <w:rPr>
+          <w:szCs w:val="20"/>
+        </w:rPr>
+      </w:pPr>
+      <w:r>
+        <w:rPr>
+          <w:szCs w:val="20"/>
+        </w:rPr>
+        <w:t>Contact and Inquiry Functionality</w:t>
+      </w:r>
+    </w:p>
+    <w:p>
+      <w:pPr>
+        <w:pStyle w:val="ListParagraph"/>
+        <w:numPr>
+          <w:ilvl w:val="0"/>
+          <w:numId w:val="19"/>
+        </w:numPr>
+        <w:spacing w:after="0"/>
+        <w:rPr>
+          <w:szCs w:val="20"/>
+        </w:rPr>
+      </w:pPr>
+      <w:r>
+        <w:rPr>
+          <w:szCs w:val="20"/>
+        </w:rPr>
+        <w:t xml:space="preserve">Payment Methods Like </w:t>
+      </w:r>
+      <w:proofErr w:type="spellStart"/>
+      <w:r>
+        <w:rPr>
+          <w:szCs w:val="20"/>
+        </w:rPr>
+        <w:t>Paypal</w:t>
+      </w:r>
+      <w:proofErr w:type="spellEnd"/>
+      <w:r>
+        <w:rPr>
+          <w:szCs w:val="20"/>
+        </w:rPr>
+        <w:t>, Stripe and Cash Payment</w:t>
+      </w:r>
+    </w:p>
+    <w:p>
+      <w:pPr>
+        <w:pStyle w:val="ListParagraph"/>
+        <w:numPr>
+          <w:ilvl w:val="0"/>
+          <w:numId w:val="19"/>
+        </w:numPr>
+        <w:spacing w:after="0"/>
+        <w:rPr>
+          <w:szCs w:val="20"/>
+        </w:rPr>
+      </w:pPr>
+      <w:r>
+        <w:rPr>
+          <w:szCs w:val="20"/>
+        </w:rPr>
+        <w:t>Email Notification</w:t>
+      </w:r>
+    </w:p>
+    <w:p>
+      <w:pPr>
+        <w:pStyle w:val="ListParagraph"/>
+        <w:spacing w:after="0"/>
+        <w:ind w:left="3600"/>
+        <w:rPr>
+          <w:szCs w:val="20"/>
+        </w:rPr>
+      </w:pPr>
+    </w:p>
+    <w:p>
+      <w:pPr>
+        <w:pStyle w:val="ListParagraph"/>
+        <w:spacing w:after="0"/>
+        <w:ind w:left="3600"/>
+        <w:rPr>
+          <w:szCs w:val="20"/>
+        </w:rPr>
+      </w:pPr>
+    </w:p>
+    <w:p>
+      <w:pPr>
+        <w:spacing w:after="0"/>
+        <w:rPr>
+          <w:szCs w:val="20"/>
+        </w:rPr>
+      </w:pPr>
+    </w:p>
+    <w:p>
+      <w:pPr>
+        <w:spacing w:after="0"/>
+        <w:ind w:left="2880"/>
+        <w:rPr>
+          <w:b/>
+          <w:szCs w:val="20"/>
+        </w:rPr>
+      </w:pPr>
+      <w:r>
+        <w:rPr>
+          <w:b/>
+          <w:szCs w:val="20"/>
+        </w:rPr>
         <w:t>Tech Stack</w:t>
       </w:r>
     </w:p>
@@ -8732,7 +9401,7 @@
         <w:rPr>
           <w:szCs w:val="20"/>
         </w:rPr>
-        <w:t>Native PHP</w:t>
+        <w:t>PHP</w:t>
       </w:r>
     </w:p>
     <w:p>
@@ -8752,9 +9421,44 @@
         <w:rPr>
           <w:szCs w:val="20"/>
         </w:rPr>
+        <w:t>Laravel</w:t>
+      </w:r>
+      <w:proofErr w:type="spellEnd"/>
+    </w:p>
+    <w:p>
+      <w:pPr>
+        <w:pStyle w:val="ListParagraph"/>
+        <w:numPr>
+          <w:ilvl w:val="0"/>
+          <w:numId w:val="14"/>
+        </w:numPr>
+        <w:spacing w:after="0"/>
+        <w:rPr>
+          <w:szCs w:val="20"/>
+        </w:rPr>
+      </w:pPr>
+      <w:proofErr w:type="spellStart"/>
+      <w:r>
+        <w:rPr>
+          <w:szCs w:val="20"/>
+        </w:rPr>
         <w:t>Javascript</w:t>
       </w:r>
       <w:proofErr w:type="spellEnd"/>
+      <w:r>
+        <w:rPr>
+          <w:szCs w:val="20"/>
+        </w:rPr>
+        <w:t>/</w:t>
+      </w:r>
+      <w:proofErr w:type="spellStart"/>
+      <w:r>
+        <w:rPr>
+          <w:szCs w:val="20"/>
+        </w:rPr>
+        <w:t>Jquery</w:t>
+      </w:r>
+      <w:proofErr w:type="spellEnd"/>
     </w:p>
     <w:p>
       <w:pPr>
@@ -8772,7 +9476,7 @@
         <w:rPr>
           <w:szCs w:val="20"/>
         </w:rPr>
-        <w:t>Tailwind CSS</w:t>
+        <w:t>Bootstrap</w:t>
       </w:r>
     </w:p>
     <w:p>
@@ -8791,7 +9495,7 @@
         <w:rPr>
           <w:szCs w:val="20"/>
         </w:rPr>
-        <w:t>SQLite</w:t>
+        <w:t>MySQL</w:t>
       </w:r>
       <w:r>
         <w:rPr>
@@ -8799,20 +9503,24 @@
         </w:rPr>
         <w:tab/>
       </w:r>
-    </w:p>
-    <w:p>
-      <w:pPr>
-        <w:spacing w:after="0"/>
-        <w:ind w:left="3240"/>
-        <w:rPr>
-          <w:szCs w:val="20"/>
-        </w:rPr>
-      </w:pPr>
-    </w:p>
-    <w:p>
-      <w:pPr>
-        <w:spacing w:after="0"/>
-        <w:ind w:left="3240"/>
+      <w:r>
+        <w:rPr>
+          <w:szCs w:val="20"/>
+        </w:rPr>
+        <w:tab/>
+      </w:r>
+    </w:p>
+    <w:p>
+      <w:pPr>
+        <w:spacing w:after="0"/>
+        <w:rPr>
+          <w:szCs w:val="20"/>
+        </w:rPr>
+      </w:pPr>
+    </w:p>
+    <w:p>
+      <w:pPr>
+        <w:spacing w:after="0"/>
         <w:rPr>
           <w:szCs w:val="20"/>
         </w:rPr>
@@ -8826,6 +9534,12 @@
           <w:szCs w:val="20"/>
         </w:rPr>
       </w:pPr>
+      <w:r>
+        <w:rPr>
+          <w:szCs w:val="20"/>
+        </w:rPr>
+        <w:t>Admin Panel (</w:t>
+      </w:r>
       <w:proofErr w:type="spellStart"/>
       <w:r>
         <w:rPr>
@@ -8838,10 +9552,38 @@
         <w:rPr>
           <w:szCs w:val="20"/>
         </w:rPr>
+        <w:t>)</w:t>
+      </w:r>
+      <w:r>
+        <w:rPr>
+          <w:szCs w:val="20"/>
+        </w:rPr>
         <w:tab/>
       </w:r>
-      <w:r>
-        <w:t>A fully-featured travel agency website designed to provide users with a seamless experience in booking tours, managing their profiles, and interacting with the admin. The app includes dynamic content, secure user authentication, and a variety of functionalities such as payment processing, reviews, and messaging.</w:t>
+      <w:proofErr w:type="gramStart"/>
+      <w:r>
+        <w:t>A</w:t>
+      </w:r>
+      <w:proofErr w:type="gramEnd"/>
+      <w:r>
+        <w:t xml:space="preserve"> powerful and feature-rich admin panel designed for managing the content and operations of the </w:t>
+      </w:r>
+      <w:proofErr w:type="spellStart"/>
+      <w:r>
+        <w:rPr>
+          <w:rStyle w:val="Strong"/>
+        </w:rPr>
+        <w:t>EscapeEase</w:t>
+      </w:r>
+      <w:proofErr w:type="spellEnd"/>
+      <w:r>
+        <w:rPr>
+          <w:rStyle w:val="Strong"/>
+        </w:rPr>
+        <w:t xml:space="preserve"> Travel Agency Website</w:t>
+      </w:r>
+      <w:r>
+        <w:t>. The panel offers full control over various aspects of the website, including destinations, tours, packages, blog posts, and more, with robust email and messaging capabilities.</w:t>
       </w:r>
     </w:p>
     <w:p>
@@ -8892,7 +9634,7 @@
         <w:rPr>
           <w:szCs w:val="20"/>
         </w:rPr>
-        <w:t>A lot of sections made for dynamic content</w:t>
+        <w:t>Login</w:t>
       </w:r>
     </w:p>
     <w:p>
@@ -8911,7 +9653,7 @@
         <w:rPr>
           <w:szCs w:val="20"/>
         </w:rPr>
-        <w:t xml:space="preserve">Login </w:t>
+        <w:t>Logout</w:t>
       </w:r>
     </w:p>
     <w:p>
@@ -8930,7 +9672,7 @@
         <w:rPr>
           <w:szCs w:val="20"/>
         </w:rPr>
-        <w:t>Logout</w:t>
+        <w:t>Admin can edit his/her profile</w:t>
       </w:r>
     </w:p>
     <w:p>
@@ -8949,7 +9691,14 @@
         <w:rPr>
           <w:szCs w:val="20"/>
         </w:rPr>
-        <w:t>Registration</w:t>
+        <w:lastRenderedPageBreak/>
+        <w:t>Dashboard for s</w:t>
+      </w:r>
+      <w:r>
+        <w:rPr>
+          <w:szCs w:val="20"/>
+        </w:rPr>
+        <w:t>tats</w:t>
       </w:r>
     </w:p>
     <w:p>
@@ -8968,7 +9717,7 @@
         <w:rPr>
           <w:szCs w:val="20"/>
         </w:rPr>
-        <w:t>Forget Password</w:t>
+        <w:t>Email Notification</w:t>
       </w:r>
     </w:p>
     <w:p>
@@ -8987,7 +9736,7 @@
         <w:rPr>
           <w:szCs w:val="20"/>
         </w:rPr>
-        <w:t>Email Verification</w:t>
+        <w:t>Admin can message customer</w:t>
       </w:r>
     </w:p>
     <w:p>
@@ -9006,7 +9755,7 @@
         <w:rPr>
           <w:szCs w:val="20"/>
         </w:rPr>
-        <w:t>Simple Dashboard of Authenticated User</w:t>
+        <w:t>Admin can send an email for all subscribers</w:t>
       </w:r>
     </w:p>
     <w:p>
@@ -9025,7 +9774,7 @@
         <w:rPr>
           <w:szCs w:val="20"/>
         </w:rPr>
-        <w:t>User Can See the Bookings, Messages and Reviews</w:t>
+        <w:t>Admin can make a destinations, packages and tours</w:t>
       </w:r>
     </w:p>
     <w:p>
@@ -9044,7 +9793,7 @@
         <w:rPr>
           <w:szCs w:val="20"/>
         </w:rPr>
-        <w:t>User Can Message the Admin</w:t>
+        <w:t>Admin can make a blog post</w:t>
       </w:r>
     </w:p>
     <w:p>
@@ -9063,239 +9812,237 @@
         <w:rPr>
           <w:szCs w:val="20"/>
         </w:rPr>
-        <w:t xml:space="preserve">User Can Update </w:t>
+        <w:t>Admin can print the invoice</w:t>
+      </w:r>
+    </w:p>
+    <w:p>
+      <w:pPr>
+        <w:pStyle w:val="ListParagraph"/>
+        <w:numPr>
+          <w:ilvl w:val="0"/>
+          <w:numId w:val="19"/>
+        </w:numPr>
+        <w:spacing w:after="0"/>
+        <w:rPr>
+          <w:szCs w:val="20"/>
+        </w:rPr>
+      </w:pPr>
+      <w:r>
+        <w:rPr>
+          <w:szCs w:val="20"/>
+        </w:rPr>
+        <w:t>Admin c</w:t>
+      </w:r>
+      <w:r>
+        <w:rPr>
+          <w:szCs w:val="20"/>
+        </w:rPr>
+        <w:t>an perform CRUD for a lot of modules</w:t>
+      </w:r>
+    </w:p>
+    <w:p>
+      <w:pPr>
+        <w:pStyle w:val="ListParagraph"/>
+        <w:numPr>
+          <w:ilvl w:val="0"/>
+          <w:numId w:val="19"/>
+        </w:numPr>
+        <w:spacing w:after="0"/>
+        <w:rPr>
+          <w:szCs w:val="20"/>
+        </w:rPr>
+      </w:pPr>
+      <w:r>
+        <w:rPr>
+          <w:szCs w:val="20"/>
+        </w:rPr>
+        <w:t>It has modules such as</w:t>
+      </w:r>
+      <w:r>
+        <w:rPr>
+          <w:szCs w:val="20"/>
+        </w:rPr>
+        <w:t xml:space="preserve"> Dashboard, Sliders, Welcome Item, Features, Testimonials, Destinations, Packages, Team</w:t>
+      </w:r>
+      <w:r>
+        <w:rPr>
+          <w:szCs w:val="20"/>
+        </w:rPr>
+        <w:t xml:space="preserve"> Members, FAQs, Blog Categories,</w:t>
+      </w:r>
+      <w:r>
+        <w:rPr>
+          <w:szCs w:val="20"/>
+        </w:rPr>
+        <w:t xml:space="preserve"> Blog Posts, Amenities, Tours, Reviews, Messages, Subscribers, Send Email and Profile. ( 18 Modules for the content of Main Website which is </w:t>
       </w:r>
       <w:proofErr w:type="spellStart"/>
       <w:r>
         <w:rPr>
           <w:szCs w:val="20"/>
         </w:rPr>
-        <w:t>His/Her</w:t>
+        <w:t>EscapeEase</w:t>
       </w:r>
       <w:proofErr w:type="spellEnd"/>
       <w:r>
         <w:rPr>
           <w:szCs w:val="20"/>
         </w:rPr>
-        <w:t xml:space="preserve"> Profile</w:t>
-      </w:r>
-    </w:p>
-    <w:p>
-      <w:pPr>
-        <w:pStyle w:val="ListParagraph"/>
-        <w:numPr>
-          <w:ilvl w:val="0"/>
-          <w:numId w:val="19"/>
-        </w:numPr>
-        <w:spacing w:after="0"/>
-        <w:rPr>
-          <w:szCs w:val="20"/>
-        </w:rPr>
-      </w:pPr>
-      <w:r>
-        <w:rPr>
-          <w:szCs w:val="20"/>
-        </w:rPr>
-        <w:t xml:space="preserve">User Can Change </w:t>
-      </w:r>
+        <w:t xml:space="preserve"> )</w:t>
+      </w:r>
+    </w:p>
+    <w:p>
+      <w:pPr>
+        <w:pStyle w:val="ListParagraph"/>
+        <w:spacing w:after="0"/>
+        <w:ind w:left="3600"/>
+        <w:rPr>
+          <w:szCs w:val="20"/>
+        </w:rPr>
+      </w:pPr>
+    </w:p>
+    <w:p>
+      <w:pPr>
+        <w:spacing w:after="0"/>
+        <w:rPr>
+          <w:szCs w:val="20"/>
+        </w:rPr>
+      </w:pPr>
+    </w:p>
+    <w:p>
+      <w:pPr>
+        <w:spacing w:after="0"/>
+        <w:ind w:left="2880"/>
+        <w:rPr>
+          <w:b/>
+          <w:szCs w:val="20"/>
+        </w:rPr>
+      </w:pPr>
+      <w:r>
+        <w:rPr>
+          <w:b/>
+          <w:szCs w:val="20"/>
+        </w:rPr>
+        <w:t>Tech Stack</w:t>
+      </w:r>
+    </w:p>
+    <w:p>
+      <w:pPr>
+        <w:pStyle w:val="ListParagraph"/>
+        <w:numPr>
+          <w:ilvl w:val="0"/>
+          <w:numId w:val="14"/>
+        </w:numPr>
+        <w:spacing w:after="0"/>
+        <w:rPr>
+          <w:szCs w:val="20"/>
+        </w:rPr>
+      </w:pPr>
+      <w:r>
+        <w:rPr>
+          <w:szCs w:val="20"/>
+        </w:rPr>
+        <w:t>PHP</w:t>
+      </w:r>
+    </w:p>
+    <w:p>
+      <w:pPr>
+        <w:pStyle w:val="ListParagraph"/>
+        <w:numPr>
+          <w:ilvl w:val="0"/>
+          <w:numId w:val="14"/>
+        </w:numPr>
+        <w:spacing w:after="0"/>
+        <w:rPr>
+          <w:szCs w:val="20"/>
+        </w:rPr>
+      </w:pPr>
       <w:proofErr w:type="spellStart"/>
       <w:r>
         <w:rPr>
           <w:szCs w:val="20"/>
         </w:rPr>
-        <w:t>His/Her</w:t>
+        <w:t>Laravel</w:t>
       </w:r>
       <w:proofErr w:type="spellEnd"/>
-      <w:r>
-        <w:rPr>
-          <w:szCs w:val="20"/>
-        </w:rPr>
-        <w:t xml:space="preserve"> Password</w:t>
-      </w:r>
-    </w:p>
-    <w:p>
-      <w:pPr>
-        <w:pStyle w:val="ListParagraph"/>
-        <w:numPr>
-          <w:ilvl w:val="0"/>
-          <w:numId w:val="19"/>
-        </w:numPr>
-        <w:spacing w:after="0"/>
-        <w:rPr>
-          <w:szCs w:val="20"/>
-        </w:rPr>
-      </w:pPr>
-      <w:r>
-        <w:rPr>
-          <w:szCs w:val="20"/>
-        </w:rPr>
-        <w:t>User Can Make Rate and Review for Package</w:t>
-      </w:r>
-    </w:p>
-    <w:p>
-      <w:pPr>
-        <w:pStyle w:val="ListParagraph"/>
-        <w:numPr>
-          <w:ilvl w:val="0"/>
-          <w:numId w:val="19"/>
-        </w:numPr>
-        <w:spacing w:after="0"/>
-        <w:rPr>
-          <w:szCs w:val="20"/>
-        </w:rPr>
-      </w:pPr>
-      <w:r>
-        <w:rPr>
-          <w:szCs w:val="20"/>
-        </w:rPr>
-        <w:t>User Can Book for Tours</w:t>
-      </w:r>
-    </w:p>
-    <w:p>
-      <w:pPr>
-        <w:pStyle w:val="ListParagraph"/>
-        <w:numPr>
-          <w:ilvl w:val="0"/>
-          <w:numId w:val="19"/>
-        </w:numPr>
-        <w:spacing w:after="0"/>
-        <w:rPr>
-          <w:szCs w:val="20"/>
-        </w:rPr>
-      </w:pPr>
-      <w:r>
-        <w:rPr>
-          <w:szCs w:val="20"/>
-        </w:rPr>
-        <w:t>User Can Subscribe for Newsletter</w:t>
-      </w:r>
-    </w:p>
-    <w:p>
-      <w:pPr>
-        <w:pStyle w:val="ListParagraph"/>
-        <w:numPr>
-          <w:ilvl w:val="0"/>
-          <w:numId w:val="19"/>
-        </w:numPr>
-        <w:spacing w:after="0"/>
-        <w:rPr>
-          <w:szCs w:val="20"/>
-        </w:rPr>
-      </w:pPr>
-      <w:r>
-        <w:rPr>
-          <w:szCs w:val="20"/>
-        </w:rPr>
-        <w:t>Pagination</w:t>
-      </w:r>
-    </w:p>
-    <w:p>
-      <w:pPr>
-        <w:pStyle w:val="ListParagraph"/>
-        <w:numPr>
-          <w:ilvl w:val="0"/>
-          <w:numId w:val="19"/>
-        </w:numPr>
-        <w:spacing w:after="0"/>
-        <w:rPr>
-          <w:szCs w:val="20"/>
-        </w:rPr>
-      </w:pPr>
-      <w:r>
-        <w:rPr>
-          <w:szCs w:val="20"/>
-        </w:rPr>
-        <w:t>Filtering</w:t>
-      </w:r>
-    </w:p>
-    <w:p>
-      <w:pPr>
-        <w:pStyle w:val="ListParagraph"/>
-        <w:numPr>
-          <w:ilvl w:val="0"/>
-          <w:numId w:val="19"/>
-        </w:numPr>
-        <w:spacing w:after="0"/>
-        <w:rPr>
-          <w:szCs w:val="20"/>
-        </w:rPr>
-      </w:pPr>
-      <w:r>
-        <w:rPr>
-          <w:szCs w:val="20"/>
-        </w:rPr>
-        <w:t>Search Packages</w:t>
-      </w:r>
-    </w:p>
-    <w:p>
-      <w:pPr>
-        <w:pStyle w:val="ListParagraph"/>
-        <w:numPr>
-          <w:ilvl w:val="0"/>
-          <w:numId w:val="19"/>
-        </w:numPr>
-        <w:spacing w:after="0"/>
-        <w:rPr>
-          <w:szCs w:val="20"/>
-        </w:rPr>
-      </w:pPr>
-      <w:r>
-        <w:rPr>
-          <w:szCs w:val="20"/>
-        </w:rPr>
-        <w:t>Contact and Inquiry Functionality</w:t>
-      </w:r>
-    </w:p>
-    <w:p>
-      <w:pPr>
-        <w:pStyle w:val="ListParagraph"/>
-        <w:numPr>
-          <w:ilvl w:val="0"/>
-          <w:numId w:val="19"/>
-        </w:numPr>
-        <w:spacing w:after="0"/>
-        <w:rPr>
-          <w:szCs w:val="20"/>
-        </w:rPr>
-      </w:pPr>
-      <w:r>
-        <w:rPr>
-          <w:szCs w:val="20"/>
-        </w:rPr>
-        <w:t xml:space="preserve">Payment Methods Like </w:t>
-      </w:r>
+    </w:p>
+    <w:p>
+      <w:pPr>
+        <w:pStyle w:val="ListParagraph"/>
+        <w:numPr>
+          <w:ilvl w:val="0"/>
+          <w:numId w:val="14"/>
+        </w:numPr>
+        <w:spacing w:after="0"/>
+        <w:rPr>
+          <w:szCs w:val="20"/>
+        </w:rPr>
+      </w:pPr>
       <w:proofErr w:type="spellStart"/>
       <w:r>
         <w:rPr>
           <w:szCs w:val="20"/>
         </w:rPr>
-        <w:t>Paypal</w:t>
+        <w:t>Javascript</w:t>
       </w:r>
       <w:proofErr w:type="spellEnd"/>
       <w:r>
         <w:rPr>
           <w:szCs w:val="20"/>
         </w:rPr>
-        <w:t>, Stripe and Cash Payment</w:t>
-      </w:r>
-    </w:p>
-    <w:p>
-      <w:pPr>
-        <w:pStyle w:val="ListParagraph"/>
-        <w:numPr>
-          <w:ilvl w:val="0"/>
-          <w:numId w:val="19"/>
-        </w:numPr>
-        <w:spacing w:after="0"/>
-        <w:rPr>
-          <w:szCs w:val="20"/>
-        </w:rPr>
-      </w:pPr>
-      <w:r>
-        <w:rPr>
-          <w:szCs w:val="20"/>
-        </w:rPr>
-        <w:t>Email Notification</w:t>
+        <w:t>/</w:t>
+      </w:r>
+      <w:proofErr w:type="spellStart"/>
+      <w:r>
+        <w:rPr>
+          <w:szCs w:val="20"/>
+        </w:rPr>
+        <w:t>Jquery</w:t>
+      </w:r>
+      <w:proofErr w:type="spellEnd"/>
+    </w:p>
+    <w:p>
+      <w:pPr>
+        <w:pStyle w:val="ListParagraph"/>
+        <w:numPr>
+          <w:ilvl w:val="0"/>
+          <w:numId w:val="14"/>
+        </w:numPr>
+        <w:spacing w:after="0"/>
+        <w:rPr>
+          <w:szCs w:val="20"/>
+        </w:rPr>
+      </w:pPr>
+      <w:r>
+        <w:rPr>
+          <w:szCs w:val="20"/>
+        </w:rPr>
+        <w:t>Bootstrap</w:t>
+      </w:r>
+    </w:p>
+    <w:p>
+      <w:pPr>
+        <w:pStyle w:val="ListParagraph"/>
+        <w:numPr>
+          <w:ilvl w:val="0"/>
+          <w:numId w:val="14"/>
+        </w:numPr>
+        <w:spacing w:after="0"/>
+        <w:rPr>
+          <w:szCs w:val="20"/>
+        </w:rPr>
+      </w:pPr>
+      <w:r>
+        <w:rPr>
+          <w:szCs w:val="20"/>
+        </w:rPr>
+        <w:t>MySQL</w:t>
+      </w:r>
+      <w:r>
+        <w:rPr>
+          <w:szCs w:val="20"/>
+        </w:rPr>
+        <w:tab/>
       </w:r>
     </w:p>
     <w:p>
@@ -9307,737 +10054,12 @@
           <w:szCs w:val="20"/>
         </w:rPr>
       </w:pPr>
-    </w:p>
-    <w:p>
-      <w:pPr>
-        <w:pStyle w:val="ListParagraph"/>
-        <w:spacing w:after="0"/>
-        <w:ind w:left="3600"/>
-        <w:rPr>
-          <w:szCs w:val="20"/>
-        </w:rPr>
-      </w:pPr>
-    </w:p>
-    <w:p>
-      <w:pPr>
-        <w:spacing w:after="0"/>
-        <w:rPr>
-          <w:szCs w:val="20"/>
-        </w:rPr>
-      </w:pPr>
-    </w:p>
-    <w:p>
-      <w:pPr>
-        <w:spacing w:after="0"/>
-        <w:ind w:left="2880"/>
-        <w:rPr>
-          <w:b/>
-          <w:szCs w:val="20"/>
-        </w:rPr>
-      </w:pPr>
-      <w:r>
-        <w:rPr>
-          <w:b/>
-          <w:szCs w:val="20"/>
-        </w:rPr>
-        <w:t>Tech Stack</w:t>
-      </w:r>
-    </w:p>
-    <w:p>
-      <w:pPr>
-        <w:pStyle w:val="ListParagraph"/>
-        <w:numPr>
-          <w:ilvl w:val="0"/>
-          <w:numId w:val="14"/>
-        </w:numPr>
-        <w:spacing w:after="0"/>
-        <w:rPr>
-          <w:szCs w:val="20"/>
-        </w:rPr>
-      </w:pPr>
-      <w:r>
-        <w:rPr>
-          <w:szCs w:val="20"/>
-        </w:rPr>
-        <w:t>PHP</w:t>
-      </w:r>
-    </w:p>
-    <w:p>
-      <w:pPr>
-        <w:pStyle w:val="ListParagraph"/>
-        <w:numPr>
-          <w:ilvl w:val="0"/>
-          <w:numId w:val="14"/>
-        </w:numPr>
-        <w:spacing w:after="0"/>
-        <w:rPr>
-          <w:szCs w:val="20"/>
-        </w:rPr>
-      </w:pPr>
-      <w:proofErr w:type="spellStart"/>
-      <w:r>
-        <w:rPr>
-          <w:szCs w:val="20"/>
-        </w:rPr>
-        <w:t>Laravel</w:t>
-      </w:r>
-      <w:proofErr w:type="spellEnd"/>
-    </w:p>
-    <w:p>
-      <w:pPr>
-        <w:pStyle w:val="ListParagraph"/>
-        <w:numPr>
-          <w:ilvl w:val="0"/>
-          <w:numId w:val="14"/>
-        </w:numPr>
-        <w:spacing w:after="0"/>
-        <w:rPr>
-          <w:szCs w:val="20"/>
-        </w:rPr>
-      </w:pPr>
-      <w:proofErr w:type="spellStart"/>
-      <w:r>
-        <w:rPr>
-          <w:szCs w:val="20"/>
-        </w:rPr>
-        <w:t>Javascript</w:t>
-      </w:r>
-      <w:proofErr w:type="spellEnd"/>
-      <w:r>
-        <w:rPr>
-          <w:szCs w:val="20"/>
-        </w:rPr>
-        <w:t>/</w:t>
-      </w:r>
-      <w:proofErr w:type="spellStart"/>
-      <w:r>
-        <w:rPr>
-          <w:szCs w:val="20"/>
-        </w:rPr>
-        <w:t>Jquery</w:t>
-      </w:r>
-      <w:proofErr w:type="spellEnd"/>
-    </w:p>
-    <w:p>
-      <w:pPr>
-        <w:pStyle w:val="ListParagraph"/>
-        <w:numPr>
-          <w:ilvl w:val="0"/>
-          <w:numId w:val="14"/>
-        </w:numPr>
-        <w:spacing w:after="0"/>
-        <w:rPr>
-          <w:szCs w:val="20"/>
-        </w:rPr>
-      </w:pPr>
-      <w:r>
-        <w:rPr>
-          <w:szCs w:val="20"/>
-        </w:rPr>
-        <w:t>Bootstrap</w:t>
-      </w:r>
-    </w:p>
-    <w:p>
-      <w:pPr>
-        <w:pStyle w:val="ListParagraph"/>
-        <w:numPr>
-          <w:ilvl w:val="0"/>
-          <w:numId w:val="14"/>
-        </w:numPr>
-        <w:spacing w:after="0"/>
-        <w:rPr>
-          <w:szCs w:val="20"/>
-        </w:rPr>
-      </w:pPr>
-      <w:r>
-        <w:rPr>
-          <w:szCs w:val="20"/>
-        </w:rPr>
-        <w:t>MySQL</w:t>
-      </w:r>
       <w:r>
         <w:rPr>
           <w:szCs w:val="20"/>
         </w:rPr>
         <w:tab/>
       </w:r>
-      <w:r>
-        <w:rPr>
-          <w:szCs w:val="20"/>
-        </w:rPr>
-        <w:tab/>
-      </w:r>
-    </w:p>
-    <w:p>
-      <w:pPr>
-        <w:spacing w:after="0"/>
-        <w:rPr>
-          <w:szCs w:val="20"/>
-        </w:rPr>
-      </w:pPr>
-    </w:p>
-    <w:p>
-      <w:pPr>
-        <w:spacing w:after="0"/>
-        <w:rPr>
-          <w:szCs w:val="20"/>
-        </w:rPr>
-      </w:pPr>
-    </w:p>
-    <w:p>
-      <w:pPr>
-        <w:spacing w:after="0"/>
-        <w:ind w:left="2880" w:hanging="2880"/>
-        <w:rPr>
-          <w:szCs w:val="20"/>
-        </w:rPr>
-      </w:pPr>
-      <w:r>
-        <w:rPr>
-          <w:szCs w:val="20"/>
-        </w:rPr>
-        <w:t>Admin Panel (</w:t>
-      </w:r>
-      <w:proofErr w:type="spellStart"/>
-      <w:r>
-        <w:rPr>
-          <w:szCs w:val="20"/>
-        </w:rPr>
-        <w:t>EscapeEase</w:t>
-      </w:r>
-      <w:proofErr w:type="spellEnd"/>
-      <w:r>
-        <w:rPr>
-          <w:szCs w:val="20"/>
-        </w:rPr>
-        <w:t>)</w:t>
-      </w:r>
-      <w:r>
-        <w:rPr>
-          <w:szCs w:val="20"/>
-        </w:rPr>
-        <w:tab/>
-      </w:r>
-      <w:proofErr w:type="gramStart"/>
-      <w:r>
-        <w:t>A</w:t>
-      </w:r>
-      <w:proofErr w:type="gramEnd"/>
-      <w:r>
-        <w:t xml:space="preserve"> powerful and feature-rich admin panel designed for managing the content and operations of the </w:t>
-      </w:r>
-      <w:proofErr w:type="spellStart"/>
-      <w:r>
-        <w:rPr>
-          <w:rStyle w:val="Strong"/>
-        </w:rPr>
-        <w:t>EscapeEase</w:t>
-      </w:r>
-      <w:proofErr w:type="spellEnd"/>
-      <w:r>
-        <w:rPr>
-          <w:rStyle w:val="Strong"/>
-        </w:rPr>
-        <w:t xml:space="preserve"> Travel Agency Website</w:t>
-      </w:r>
-      <w:r>
-        <w:t>. The panel offers full control over various aspects of the website, including destinations, tours, packages, blog posts, and more, with robust email and messaging capabilities.</w:t>
-      </w:r>
-    </w:p>
-    <w:p>
-      <w:pPr>
-        <w:spacing w:after="0"/>
-        <w:rPr>
-          <w:szCs w:val="20"/>
-        </w:rPr>
-      </w:pPr>
-    </w:p>
-    <w:p>
-      <w:pPr>
-        <w:spacing w:after="0"/>
-        <w:ind w:left="2160" w:firstLine="720"/>
-        <w:rPr>
-          <w:b/>
-          <w:szCs w:val="20"/>
-        </w:rPr>
-      </w:pPr>
-      <w:r>
-        <w:rPr>
-          <w:b/>
-          <w:szCs w:val="20"/>
-        </w:rPr>
-        <w:t>Features</w:t>
-      </w:r>
-      <w:r>
-        <w:rPr>
-          <w:b/>
-          <w:szCs w:val="20"/>
-        </w:rPr>
-        <w:tab/>
-      </w:r>
-    </w:p>
-    <w:p>
-      <w:pPr>
-        <w:pStyle w:val="ListParagraph"/>
-        <w:numPr>
-          <w:ilvl w:val="0"/>
-          <w:numId w:val="19"/>
-        </w:numPr>
-        <w:spacing w:after="0"/>
-        <w:rPr>
-          <w:szCs w:val="20"/>
-        </w:rPr>
-      </w:pPr>
-      <w:r>
-        <w:rPr>
-          <w:szCs w:val="20"/>
-        </w:rPr>
-        <w:t>Login</w:t>
-      </w:r>
-    </w:p>
-    <w:p>
-      <w:pPr>
-        <w:pStyle w:val="ListParagraph"/>
-        <w:numPr>
-          <w:ilvl w:val="0"/>
-          <w:numId w:val="19"/>
-        </w:numPr>
-        <w:spacing w:after="0"/>
-        <w:rPr>
-          <w:szCs w:val="20"/>
-        </w:rPr>
-      </w:pPr>
-      <w:r>
-        <w:rPr>
-          <w:szCs w:val="20"/>
-        </w:rPr>
-        <w:t>Logout</w:t>
-      </w:r>
-    </w:p>
-    <w:p>
-      <w:pPr>
-        <w:pStyle w:val="ListParagraph"/>
-        <w:numPr>
-          <w:ilvl w:val="0"/>
-          <w:numId w:val="19"/>
-        </w:numPr>
-        <w:spacing w:after="0"/>
-        <w:rPr>
-          <w:szCs w:val="20"/>
-        </w:rPr>
-      </w:pPr>
-      <w:r>
-        <w:rPr>
-          <w:szCs w:val="20"/>
-        </w:rPr>
-        <w:lastRenderedPageBreak/>
-        <w:t>Admin can edit his/her profile</w:t>
-      </w:r>
-    </w:p>
-    <w:p>
-      <w:pPr>
-        <w:pStyle w:val="ListParagraph"/>
-        <w:numPr>
-          <w:ilvl w:val="0"/>
-          <w:numId w:val="19"/>
-        </w:numPr>
-        <w:spacing w:after="0"/>
-        <w:rPr>
-          <w:szCs w:val="20"/>
-        </w:rPr>
-      </w:pPr>
-      <w:r>
-        <w:rPr>
-          <w:szCs w:val="20"/>
-        </w:rPr>
-        <w:t>Dashboard for s</w:t>
-      </w:r>
-      <w:r>
-        <w:rPr>
-          <w:szCs w:val="20"/>
-        </w:rPr>
-        <w:t>tats</w:t>
-      </w:r>
-    </w:p>
-    <w:p>
-      <w:pPr>
-        <w:pStyle w:val="ListParagraph"/>
-        <w:numPr>
-          <w:ilvl w:val="0"/>
-          <w:numId w:val="19"/>
-        </w:numPr>
-        <w:spacing w:after="0"/>
-        <w:rPr>
-          <w:szCs w:val="20"/>
-        </w:rPr>
-      </w:pPr>
-      <w:r>
-        <w:rPr>
-          <w:szCs w:val="20"/>
-        </w:rPr>
-        <w:t>Email Notification</w:t>
-      </w:r>
-    </w:p>
-    <w:p>
-      <w:pPr>
-        <w:pStyle w:val="ListParagraph"/>
-        <w:numPr>
-          <w:ilvl w:val="0"/>
-          <w:numId w:val="19"/>
-        </w:numPr>
-        <w:spacing w:after="0"/>
-        <w:rPr>
-          <w:szCs w:val="20"/>
-        </w:rPr>
-      </w:pPr>
-      <w:r>
-        <w:rPr>
-          <w:szCs w:val="20"/>
-        </w:rPr>
-        <w:t>Admin can message customer</w:t>
-      </w:r>
-    </w:p>
-    <w:p>
-      <w:pPr>
-        <w:pStyle w:val="ListParagraph"/>
-        <w:numPr>
-          <w:ilvl w:val="0"/>
-          <w:numId w:val="19"/>
-        </w:numPr>
-        <w:spacing w:after="0"/>
-        <w:rPr>
-          <w:szCs w:val="20"/>
-        </w:rPr>
-      </w:pPr>
-      <w:r>
-        <w:rPr>
-          <w:szCs w:val="20"/>
-        </w:rPr>
-        <w:t>Admin can send an email for all subscribers</w:t>
-      </w:r>
-    </w:p>
-    <w:p>
-      <w:pPr>
-        <w:pStyle w:val="ListParagraph"/>
-        <w:numPr>
-          <w:ilvl w:val="0"/>
-          <w:numId w:val="19"/>
-        </w:numPr>
-        <w:spacing w:after="0"/>
-        <w:rPr>
-          <w:szCs w:val="20"/>
-        </w:rPr>
-      </w:pPr>
-      <w:r>
-        <w:rPr>
-          <w:szCs w:val="20"/>
-        </w:rPr>
-        <w:t>Admin can make a destinations, packages and tours</w:t>
-      </w:r>
-    </w:p>
-    <w:p>
-      <w:pPr>
-        <w:pStyle w:val="ListParagraph"/>
-        <w:numPr>
-          <w:ilvl w:val="0"/>
-          <w:numId w:val="19"/>
-        </w:numPr>
-        <w:spacing w:after="0"/>
-        <w:rPr>
-          <w:szCs w:val="20"/>
-        </w:rPr>
-      </w:pPr>
-      <w:r>
-        <w:rPr>
-          <w:szCs w:val="20"/>
-        </w:rPr>
-        <w:t>Admin can make a blog post</w:t>
-      </w:r>
-    </w:p>
-    <w:p>
-      <w:pPr>
-        <w:pStyle w:val="ListParagraph"/>
-        <w:numPr>
-          <w:ilvl w:val="0"/>
-          <w:numId w:val="19"/>
-        </w:numPr>
-        <w:spacing w:after="0"/>
-        <w:rPr>
-          <w:szCs w:val="20"/>
-        </w:rPr>
-      </w:pPr>
-      <w:r>
-        <w:rPr>
-          <w:szCs w:val="20"/>
-        </w:rPr>
-        <w:t>Admin can print the invoice</w:t>
-      </w:r>
-    </w:p>
-    <w:p>
-      <w:pPr>
-        <w:pStyle w:val="ListParagraph"/>
-        <w:numPr>
-          <w:ilvl w:val="0"/>
-          <w:numId w:val="19"/>
-        </w:numPr>
-        <w:spacing w:after="0"/>
-        <w:rPr>
-          <w:szCs w:val="20"/>
-        </w:rPr>
-      </w:pPr>
-      <w:r>
-        <w:rPr>
-          <w:szCs w:val="20"/>
-        </w:rPr>
-        <w:t>Admin c</w:t>
-      </w:r>
-      <w:r>
-        <w:rPr>
-          <w:szCs w:val="20"/>
-        </w:rPr>
-        <w:t>an perform CRUD for a lot of modules</w:t>
-      </w:r>
-    </w:p>
-    <w:p>
-      <w:pPr>
-        <w:pStyle w:val="ListParagraph"/>
-        <w:numPr>
-          <w:ilvl w:val="0"/>
-          <w:numId w:val="19"/>
-        </w:numPr>
-        <w:spacing w:after="0"/>
-        <w:rPr>
-          <w:szCs w:val="20"/>
-        </w:rPr>
-      </w:pPr>
-      <w:r>
-        <w:rPr>
-          <w:szCs w:val="20"/>
-        </w:rPr>
-        <w:t xml:space="preserve">It has modules like Dashboard, Sliders, Welcome Item, Features, Testimonials, Destinations, Packages, Team Members, FAQs, </w:t>
-      </w:r>
-      <w:proofErr w:type="gramStart"/>
-      <w:r>
-        <w:rPr>
-          <w:szCs w:val="20"/>
-        </w:rPr>
-        <w:t>Blog</w:t>
-      </w:r>
-      <w:proofErr w:type="gramEnd"/>
-      <w:r>
-        <w:rPr>
-          <w:szCs w:val="20"/>
-        </w:rPr>
-        <w:t xml:space="preserve"> Categories. Blog Posts, Amenities, Tours, Reviews, Messages, Subscribers, Send Email and Profile. ( 18 Modules for the content of Main Website which is </w:t>
-      </w:r>
-      <w:proofErr w:type="spellStart"/>
-      <w:r>
-        <w:rPr>
-          <w:szCs w:val="20"/>
-        </w:rPr>
-        <w:t>EscapeEase</w:t>
-      </w:r>
-      <w:proofErr w:type="spellEnd"/>
-      <w:r>
-        <w:rPr>
-          <w:szCs w:val="20"/>
-        </w:rPr>
-        <w:t xml:space="preserve"> )</w:t>
-      </w:r>
-    </w:p>
-    <w:p>
-      <w:pPr>
-        <w:pStyle w:val="ListParagraph"/>
-        <w:spacing w:after="0"/>
-        <w:ind w:left="3600"/>
-        <w:rPr>
-          <w:szCs w:val="20"/>
-        </w:rPr>
-      </w:pPr>
-    </w:p>
-    <w:p>
-      <w:pPr>
-        <w:spacing w:after="0"/>
-        <w:rPr>
-          <w:szCs w:val="20"/>
-        </w:rPr>
-      </w:pPr>
-    </w:p>
-    <w:p>
-      <w:pPr>
-        <w:spacing w:after="0"/>
-        <w:ind w:left="2880"/>
-        <w:rPr>
-          <w:b/>
-          <w:szCs w:val="20"/>
-        </w:rPr>
-      </w:pPr>
-      <w:r>
-        <w:rPr>
-          <w:b/>
-          <w:szCs w:val="20"/>
-        </w:rPr>
-        <w:t>Tech Stack</w:t>
-      </w:r>
-    </w:p>
-    <w:p>
-      <w:pPr>
-        <w:pStyle w:val="ListParagraph"/>
-        <w:numPr>
-          <w:ilvl w:val="0"/>
-          <w:numId w:val="14"/>
-        </w:numPr>
-        <w:spacing w:after="0"/>
-        <w:rPr>
-          <w:szCs w:val="20"/>
-        </w:rPr>
-      </w:pPr>
-      <w:r>
-        <w:rPr>
-          <w:szCs w:val="20"/>
-        </w:rPr>
-        <w:t>PHP</w:t>
-      </w:r>
-    </w:p>
-    <w:p>
-      <w:pPr>
-        <w:pStyle w:val="ListParagraph"/>
-        <w:numPr>
-          <w:ilvl w:val="0"/>
-          <w:numId w:val="14"/>
-        </w:numPr>
-        <w:spacing w:after="0"/>
-        <w:rPr>
-          <w:szCs w:val="20"/>
-        </w:rPr>
-      </w:pPr>
-      <w:proofErr w:type="spellStart"/>
-      <w:r>
-        <w:rPr>
-          <w:szCs w:val="20"/>
-        </w:rPr>
-        <w:t>Laravel</w:t>
-      </w:r>
-      <w:proofErr w:type="spellEnd"/>
-    </w:p>
-    <w:p>
-      <w:pPr>
-        <w:pStyle w:val="ListParagraph"/>
-        <w:numPr>
-          <w:ilvl w:val="0"/>
-          <w:numId w:val="14"/>
-        </w:numPr>
-        <w:spacing w:after="0"/>
-        <w:rPr>
-          <w:szCs w:val="20"/>
-        </w:rPr>
-      </w:pPr>
-      <w:proofErr w:type="spellStart"/>
-      <w:r>
-        <w:rPr>
-          <w:szCs w:val="20"/>
-        </w:rPr>
-        <w:t>Javascript</w:t>
-      </w:r>
-      <w:proofErr w:type="spellEnd"/>
-      <w:r>
-        <w:rPr>
-          <w:szCs w:val="20"/>
-        </w:rPr>
-        <w:t>/</w:t>
-      </w:r>
-      <w:proofErr w:type="spellStart"/>
-      <w:r>
-        <w:rPr>
-          <w:szCs w:val="20"/>
-        </w:rPr>
-        <w:t>Jquery</w:t>
-      </w:r>
-      <w:proofErr w:type="spellEnd"/>
-    </w:p>
-    <w:p>
-      <w:pPr>
-        <w:pStyle w:val="ListParagraph"/>
-        <w:numPr>
-          <w:ilvl w:val="0"/>
-          <w:numId w:val="14"/>
-        </w:numPr>
-        <w:spacing w:after="0"/>
-        <w:rPr>
-          <w:szCs w:val="20"/>
-        </w:rPr>
-      </w:pPr>
-      <w:r>
-        <w:rPr>
-          <w:szCs w:val="20"/>
-        </w:rPr>
-        <w:t>Bootstrap</w:t>
-      </w:r>
-    </w:p>
-    <w:p>
-      <w:pPr>
-        <w:pStyle w:val="ListParagraph"/>
-        <w:numPr>
-          <w:ilvl w:val="0"/>
-          <w:numId w:val="14"/>
-        </w:numPr>
-        <w:spacing w:after="0"/>
-        <w:rPr>
-          <w:szCs w:val="20"/>
-        </w:rPr>
-      </w:pPr>
-      <w:r>
-        <w:rPr>
-          <w:szCs w:val="20"/>
-        </w:rPr>
-        <w:t>MySQL</w:t>
-      </w:r>
-      <w:r>
-        <w:rPr>
-          <w:szCs w:val="20"/>
-        </w:rPr>
-        <w:tab/>
-      </w:r>
-    </w:p>
-    <w:p>
-      <w:pPr>
-        <w:pStyle w:val="ListParagraph"/>
-        <w:spacing w:after="0"/>
-        <w:ind w:left="3600"/>
-        <w:rPr>
-          <w:szCs w:val="20"/>
-        </w:rPr>
-      </w:pPr>
-      <w:r>
-        <w:rPr>
-          <w:szCs w:val="20"/>
-        </w:rPr>
-        <w:tab/>
-      </w:r>
-    </w:p>
-    <w:p>
-      <w:pPr>
-        <w:spacing w:after="0"/>
-        <w:rPr>
-          <w:szCs w:val="20"/>
-        </w:rPr>
-      </w:pPr>
-    </w:p>
-    <w:p>
-      <w:pPr>
-        <w:spacing w:after="0"/>
-        <w:rPr>
-          <w:szCs w:val="20"/>
-        </w:rPr>
-      </w:pPr>
-    </w:p>
-    <w:p>
-      <w:pPr>
-        <w:spacing w:after="0"/>
-        <w:rPr>
-          <w:sz w:val="28"/>
-        </w:rPr>
-      </w:pPr>
     </w:p>
     <w:p>
       <w:pPr>
@@ -10618,6 +10640,61 @@
         </w:rPr>
         <w:t>– Asian Institute of Computer Studies</w:t>
       </w:r>
+    </w:p>
+    <w:p>
+      <w:pPr>
+        <w:pStyle w:val="ListParagraph"/>
+        <w:numPr>
+          <w:ilvl w:val="0"/>
+          <w:numId w:val="29"/>
+        </w:numPr>
+        <w:tabs>
+          <w:tab w:val="left" w:pos="2835"/>
+          <w:tab w:val="left" w:pos="4410"/>
+        </w:tabs>
+        <w:rPr>
+          <w:szCs w:val="20"/>
+        </w:rPr>
+      </w:pPr>
+      <w:r>
+        <w:rPr>
+          <w:b/>
+          <w:szCs w:val="20"/>
+        </w:rPr>
+        <w:t>Work</w:t>
+      </w:r>
+      <w:r>
+        <w:rPr>
+          <w:b/>
+          <w:szCs w:val="20"/>
+        </w:rPr>
+        <w:t xml:space="preserve"> Attitude and Professionalism Workshop</w:t>
+      </w:r>
+    </w:p>
+    <w:p>
+      <w:pPr>
+        <w:pStyle w:val="ListParagraph"/>
+        <w:numPr>
+          <w:ilvl w:val="0"/>
+          <w:numId w:val="29"/>
+        </w:numPr>
+        <w:tabs>
+          <w:tab w:val="left" w:pos="2835"/>
+          <w:tab w:val="left" w:pos="4410"/>
+        </w:tabs>
+        <w:rPr>
+          <w:szCs w:val="20"/>
+        </w:rPr>
+      </w:pPr>
+      <w:r>
+        <w:rPr>
+          <w:b/>
+          <w:szCs w:val="20"/>
+        </w:rPr>
+        <w:t>AI for CX and Tech</w:t>
+      </w:r>
+      <w:bookmarkStart w:id="0" w:name="_GoBack"/>
+      <w:bookmarkEnd w:id="0"/>
     </w:p>
     <w:sectPr>
       <w:pgSz w:w="12240" w:h="15840"/>

</xml_diff>